<commit_message>
Lab2 v1.1: report updeted.
</commit_message>
<xml_diff>
--- a/l2/l2_report.docx
+++ b/l2/l2_report.docx
@@ -455,37 +455,19 @@
           <w:szCs w:val="28"/>
           <w:lang w:val="ru-RU" w:eastAsia="be-BY"/>
         </w:rPr>
-        <w:t>риллице (по формуле (2.1) перей</w:t>
-      </w:r>
-      <w:r>
-        <w:rPr>
-          <w:rFonts w:ascii="Times New Roman" w:hAnsi="Times New Roman" w:cs="Times New Roman"/>
-          <w:color w:val="000000"/>
-          <w:sz w:val="28"/>
-          <w:szCs w:val="28"/>
-          <w:lang w:val="ru-RU" w:eastAsia="be-BY"/>
-        </w:rPr>
-        <w:t xml:space="preserve">ти от частоты появления каждого </w:t>
-      </w:r>
-      <w:r>
-        <w:rPr>
-          <w:rFonts w:ascii="Times New Roman" w:hAnsi="Times New Roman" w:cs="Times New Roman"/>
-          <w:color w:val="000000"/>
-          <w:sz w:val="28"/>
-          <w:szCs w:val="28"/>
-          <w:lang w:val="ru-RU" w:eastAsia="be-BY"/>
-        </w:rPr>
-        <w:t>символа алфавита к соответствую</w:t>
-      </w:r>
-      <w:r>
-        <w:rPr>
-          <w:rFonts w:ascii="Times New Roman" w:hAnsi="Times New Roman" w:cs="Times New Roman"/>
-          <w:color w:val="000000"/>
-          <w:sz w:val="28"/>
-          <w:szCs w:val="28"/>
-          <w:lang w:val="ru-RU" w:eastAsia="be-BY"/>
-        </w:rPr>
-        <w:t>щей вероятности); в качестве в</w:t>
+        <w:t>риллице</w:t>
+      </w:r>
+      <w:bookmarkStart w:id="0" w:name="_GoBack"/>
+      <w:bookmarkEnd w:id="0"/>
+      <w:r>
+        <w:rPr>
+          <w:rFonts w:ascii="Times New Roman" w:hAnsi="Times New Roman" w:cs="Times New Roman"/>
+          <w:color w:val="000000"/>
+          <w:sz w:val="28"/>
+          <w:szCs w:val="28"/>
+          <w:lang w:val="ru-RU" w:eastAsia="be-BY"/>
+        </w:rPr>
+        <w:t>; в качестве в</w:t>
       </w:r>
       <w:r>
         <w:rPr>
@@ -1104,7 +1086,7 @@
           <w:lang w:val="ru-RU" w:eastAsia="be-BY"/>
         </w:rPr>
         <w:pict>
-          <v:shape id="_x0000_i1027" type="#_x0000_t75" style="width:409.8pt;height:205.8pt">
+          <v:shape id="_x0000_i1026" type="#_x0000_t75" style="width:409.8pt;height:205.8pt">
             <v:imagedata r:id="rId9" o:title="kazach"/>
           </v:shape>
         </w:pict>
@@ -1190,10 +1172,11 @@
       <w:r>
         <w:rPr>
           <w:rFonts w:ascii="Times New Roman" w:hAnsi="Times New Roman" w:cs="Times New Roman"/>
-          <w:color w:val="000000"/>
-          <w:sz w:val="28"/>
-          <w:szCs w:val="28"/>
-          <w:lang w:val="ru-RU" w:eastAsia="be-BY"/>
+          <w:noProof/>
+          <w:color w:val="000000"/>
+          <w:sz w:val="28"/>
+          <w:szCs w:val="28"/>
+          <w:lang w:val="ru-RU" w:eastAsia="ru-RU"/>
         </w:rPr>
         <w:drawing>
           <wp:inline distT="0" distB="0" distL="0" distR="0" wp14:anchorId="3C1AEDF1" wp14:editId="7BB19B5B">
@@ -1337,10 +1320,11 @@
       <w:r>
         <w:rPr>
           <w:rFonts w:ascii="Times New Roman" w:hAnsi="Times New Roman" w:cs="Times New Roman"/>
-          <w:color w:val="000000"/>
-          <w:sz w:val="28"/>
-          <w:szCs w:val="28"/>
-          <w:lang w:val="ru-RU" w:eastAsia="be-BY"/>
+          <w:noProof/>
+          <w:color w:val="000000"/>
+          <w:sz w:val="28"/>
+          <w:szCs w:val="28"/>
+          <w:lang w:val="ru-RU" w:eastAsia="ru-RU"/>
         </w:rPr>
         <w:drawing>
           <wp:inline distT="0" distB="0" distL="0" distR="0" wp14:anchorId="36A79945" wp14:editId="186F1C27">
@@ -1483,10 +1467,11 @@
       <w:r>
         <w:rPr>
           <w:rFonts w:ascii="Times New Roman" w:hAnsi="Times New Roman" w:cs="Times New Roman"/>
-          <w:color w:val="000000"/>
-          <w:sz w:val="28"/>
-          <w:szCs w:val="28"/>
-          <w:lang w:val="ru-RU" w:eastAsia="be-BY"/>
+          <w:noProof/>
+          <w:color w:val="000000"/>
+          <w:sz w:val="28"/>
+          <w:szCs w:val="28"/>
+          <w:lang w:val="ru-RU" w:eastAsia="ru-RU"/>
         </w:rPr>
         <w:drawing>
           <wp:inline distT="0" distB="0" distL="0" distR="0" wp14:anchorId="2248F7A0" wp14:editId="269CDFA5">
@@ -1579,16 +1564,17 @@
       <w:r>
         <w:rPr>
           <w:rFonts w:ascii="Times New Roman" w:hAnsi="Times New Roman" w:cs="Times New Roman"/>
-          <w:color w:val="000000"/>
-          <w:sz w:val="28"/>
-          <w:szCs w:val="28"/>
-          <w:lang w:val="ru-RU" w:eastAsia="be-BY"/>
+          <w:noProof/>
+          <w:color w:val="000000"/>
+          <w:sz w:val="28"/>
+          <w:szCs w:val="28"/>
+          <w:lang w:val="ru-RU" w:eastAsia="ru-RU"/>
         </w:rPr>
         <w:drawing>
-          <wp:inline distT="0" distB="0" distL="0" distR="0" wp14:anchorId="1CD271BF" wp14:editId="2EFF927A">
-            <wp:extent cx="2499360" cy="2529745"/>
-            <wp:effectExtent l="0" t="0" r="0" b="4445"/>
-            <wp:docPr id="4" name="Рисунок 4"/>
+          <wp:inline distT="0" distB="0" distL="0" distR="0" wp14:anchorId="2AA8CFA0" wp14:editId="516693FE">
+            <wp:extent cx="2879090" cy="3147060"/>
+            <wp:effectExtent l="0" t="0" r="0" b="0"/>
+            <wp:docPr id="5" name="Рисунок 5"/>
             <wp:cNvGraphicFramePr>
               <a:graphicFrameLocks xmlns:a="http://schemas.openxmlformats.org/drawingml/2006/main" noChangeAspect="1"/>
             </wp:cNvGraphicFramePr>
@@ -1608,7 +1594,7 @@
                   <pic:spPr>
                     <a:xfrm>
                       <a:off x="0" y="0"/>
-                      <a:ext cx="2514459" cy="2545027"/>
+                      <a:ext cx="2884720" cy="3153214"/>
                     </a:xfrm>
                     <a:prstGeom prst="rect">
                       <a:avLst/>
@@ -1717,17 +1703,18 @@
       <w:r>
         <w:rPr>
           <w:rFonts w:ascii="Times New Roman" w:hAnsi="Times New Roman" w:cs="Times New Roman"/>
-          <w:color w:val="000000"/>
-          <w:sz w:val="28"/>
-          <w:szCs w:val="28"/>
-          <w:lang w:val="en-US" w:eastAsia="be-BY"/>
+          <w:noProof/>
+          <w:color w:val="000000"/>
+          <w:sz w:val="28"/>
+          <w:szCs w:val="28"/>
+          <w:lang w:val="ru-RU" w:eastAsia="ru-RU"/>
         </w:rPr>
         <w:lastRenderedPageBreak/>
         <w:drawing>
-          <wp:inline distT="0" distB="0" distL="0" distR="0" wp14:anchorId="6A54694C" wp14:editId="33AE25F4">
-            <wp:extent cx="3192780" cy="4185851"/>
-            <wp:effectExtent l="0" t="0" r="7620" b="5715"/>
-            <wp:docPr id="8" name="Рисунок 8"/>
+          <wp:inline distT="0" distB="0" distL="0" distR="0" wp14:anchorId="103C4143" wp14:editId="68064FA7">
+            <wp:extent cx="4251258" cy="3474720"/>
+            <wp:effectExtent l="0" t="0" r="0" b="0"/>
+            <wp:docPr id="6" name="Рисунок 6"/>
             <wp:cNvGraphicFramePr>
               <a:graphicFrameLocks xmlns:a="http://schemas.openxmlformats.org/drawingml/2006/main" noChangeAspect="1"/>
             </wp:cNvGraphicFramePr>
@@ -1747,7 +1734,7 @@
                   <pic:spPr>
                     <a:xfrm>
                       <a:off x="0" y="0"/>
-                      <a:ext cx="3196282" cy="4190443"/>
+                      <a:ext cx="4256553" cy="3479048"/>
                     </a:xfrm>
                     <a:prstGeom prst="rect">
                       <a:avLst/>
@@ -1958,9 +1945,18 @@
           <w:szCs w:val="28"/>
           <w:lang w:val="ru-RU" w:eastAsia="be-BY"/>
         </w:rPr>
-        <w:t xml:space="preserve">). На основе этих данных находит количество информации в сообщениях и возвращает пользователю исчерпывающую информацию о ходе выполнения и результаты </w:t>
-      </w:r>
-      <w:proofErr w:type="spellStart"/>
+        <w:t>). На основе этих данных находит количество информации в сообщениях и возвращает пользователю исчерпывающую информацию</w:t>
+      </w:r>
+      <w:r>
+        <w:rPr>
+          <w:rFonts w:ascii="Times New Roman" w:hAnsi="Times New Roman" w:cs="Times New Roman"/>
+          <w:color w:val="000000"/>
+          <w:sz w:val="28"/>
+          <w:szCs w:val="28"/>
+          <w:lang w:val="ru-RU" w:eastAsia="be-BY"/>
+        </w:rPr>
+        <w:t xml:space="preserve"> о ходе выполнения и результаты </w:t>
+      </w:r>
       <w:r>
         <w:rPr>
           <w:rFonts w:ascii="Times New Roman" w:hAnsi="Times New Roman" w:cs="Times New Roman"/>
@@ -1971,29 +1967,6 @@
         </w:rPr>
         <w:t>работы.</w:t>
       </w:r>
-      <w:r>
-        <w:rPr>
-          <w:rFonts w:ascii="Times New Roman" w:hAnsi="Times New Roman" w:cs="Times New Roman"/>
-          <w:color w:val="FF0000"/>
-          <w:sz w:val="28"/>
-          <w:szCs w:val="28"/>
-          <w:lang w:val="ru-RU" w:eastAsia="be-BY"/>
-        </w:rPr>
-        <w:t>Нужно</w:t>
-      </w:r>
-      <w:proofErr w:type="spellEnd"/>
-      <w:r>
-        <w:rPr>
-          <w:rFonts w:ascii="Times New Roman" w:hAnsi="Times New Roman" w:cs="Times New Roman"/>
-          <w:color w:val="FF0000"/>
-          <w:sz w:val="28"/>
-          <w:szCs w:val="28"/>
-          <w:lang w:val="ru-RU" w:eastAsia="be-BY"/>
-        </w:rPr>
-        <w:t xml:space="preserve"> показать и объяснить, что 1,0 у обычных алфавитов – событие невозможное, потому должен быть результат 0,0.</w:t>
-      </w:r>
-      <w:bookmarkStart w:id="0" w:name="_GoBack"/>
-      <w:bookmarkEnd w:id="0"/>
     </w:p>
     <w:sectPr>
       <w:footerReference w:type="first" r:id="rId15"/>
@@ -6571,7 +6544,7 @@
 </file>
 
 <file path=customXml/itemProps1.xml><?xml version="1.0" encoding="utf-8"?>
-<ds:datastoreItem xmlns:ds="http://schemas.openxmlformats.org/officeDocument/2006/customXml" ds:itemID="{FD8B3E8F-F236-466A-B3BC-532539EB5FFB}">
+<ds:datastoreItem xmlns:ds="http://schemas.openxmlformats.org/officeDocument/2006/customXml" ds:itemID="{2B77C547-0FE2-4762-A18E-9ED27ACD43A4}">
   <ds:schemaRefs>
     <ds:schemaRef ds:uri="http://schemas.openxmlformats.org/officeDocument/2006/bibliography"/>
   </ds:schemaRefs>

</xml_diff>